<commit_message>
continuing algorithms explanation (report)
</commit_message>
<xml_diff>
--- a/report/Algorithms.docx
+++ b/report/Algorithms.docx
@@ -60,13 +60,7 @@
         </w:numPr>
       </w:pPr>
       <w:r>
-        <w:t xml:space="preserve">If xm ≠ yn, then zk </w:t>
-      </w:r>
-      <w:r>
-        <w:t>≠</w:t>
-      </w:r>
-      <w:r>
-        <w:t xml:space="preserve"> xm implies Z is LCS of Xm-1 and Yn</w:t>
+        <w:t>If xm ≠ yn, then zk ≠ xm implies Z is LCS of Xm-1 and Yn</w:t>
       </w:r>
     </w:p>
     <w:p>
@@ -78,19 +72,7 @@
         </w:numPr>
       </w:pPr>
       <w:r>
-        <w:t xml:space="preserve">If xm </w:t>
-      </w:r>
-      <w:r>
-        <w:t>≠</w:t>
-      </w:r>
-      <w:r>
-        <w:t xml:space="preserve"> yn, then zk </w:t>
-      </w:r>
-      <w:r>
-        <w:t>≠</w:t>
-      </w:r>
-      <w:r>
-        <w:t xml:space="preserve"> yn implies Z is LCS of Xm and Yn-1</w:t>
+        <w:t>If xm ≠ yn, then zk ≠ yn implies Z is LCS of Xm and Yn-1</w:t>
       </w:r>
     </w:p>
     <w:p>
@@ -136,13 +118,7 @@
         </w:numPr>
       </w:pPr>
       <w:r>
-        <w:t>c[</w:t>
-      </w:r>
-      <w:r>
-        <w:t>i</w:t>
-      </w:r>
-      <w:r>
-        <w:t xml:space="preserve">,j] = c[i-1,j-1] + 1 </w:t>
+        <w:t xml:space="preserve">c[i,j] = c[i-1,j-1] + 1 </w:t>
       </w:r>
       <w:r>
         <w:tab/>
@@ -165,13 +141,7 @@
       </w:r>
       <w:r>
         <w:tab/>
-        <w:t xml:space="preserve">if i,j &gt; 0 and xi </w:t>
-      </w:r>
-      <w:r>
-        <w:t>≠</w:t>
-      </w:r>
-      <w:r>
-        <w:t xml:space="preserve"> yj</w:t>
+        <w:t>if i,j &gt; 0 and xi ≠ yj</w:t>
       </w:r>
     </w:p>
     <w:p>
@@ -843,6 +813,1175 @@
         </w:rPr>
         <w:tab/>
         <w:t>Print-LCS(b,X,i,j-1)</w:t>
+      </w:r>
+    </w:p>
+    <w:p>
+      <w:pPr>
+        <w:pStyle w:val="ListParagraph"/>
+        <w:ind w:left="1080"/>
+        <w:rPr>
+          <w:i/>
+        </w:rPr>
+      </w:pPr>
+    </w:p>
+    <w:p>
+      <w:pPr>
+        <w:pStyle w:val="ListParagraph"/>
+        <w:ind w:left="1080"/>
+        <w:rPr>
+          <w:i/>
+        </w:rPr>
+      </w:pPr>
+    </w:p>
+    <w:p>
+      <w:pPr>
+        <w:pStyle w:val="ListParagraph"/>
+        <w:ind w:left="0"/>
+      </w:pPr>
+      <w:r>
+        <w:t>LCS Linear Space Forwards: The following algorithm finds the length of the LCS of two input strings</w:t>
+      </w:r>
+      <w:r>
+        <w:t xml:space="preserve"> using dynamic programming</w:t>
+      </w:r>
+      <w:r>
+        <w:t xml:space="preserve"> with linear space complexity.</w:t>
+      </w:r>
+    </w:p>
+    <w:p>
+      <w:pPr>
+        <w:pStyle w:val="ListParagraph"/>
+        <w:ind w:left="0"/>
+      </w:pPr>
+    </w:p>
+    <w:p>
+      <w:pPr>
+        <w:pStyle w:val="ListParagraph"/>
+        <w:ind w:left="0"/>
+      </w:pPr>
+      <w:r>
+        <w:t>LCS_LSF</w:t>
+      </w:r>
+      <w:r>
+        <w:t xml:space="preserve"> (input: X,Y):</w:t>
+      </w:r>
+    </w:p>
+    <w:p>
+      <w:pPr>
+        <w:pStyle w:val="ListParagraph"/>
+        <w:numPr>
+          <w:ilvl w:val="0"/>
+          <w:numId w:val="7"/>
+        </w:numPr>
+      </w:pPr>
+      <w:r>
+        <w:rPr>
+          <w:i/>
+        </w:rPr>
+        <w:t>m = X.length</w:t>
+      </w:r>
+    </w:p>
+    <w:p>
+      <w:pPr>
+        <w:pStyle w:val="ListParagraph"/>
+        <w:numPr>
+          <w:ilvl w:val="0"/>
+          <w:numId w:val="7"/>
+        </w:numPr>
+      </w:pPr>
+      <w:r>
+        <w:rPr>
+          <w:i/>
+        </w:rPr>
+        <w:t>n = Y.length</w:t>
+      </w:r>
+    </w:p>
+    <w:p>
+      <w:pPr>
+        <w:pStyle w:val="ListParagraph"/>
+        <w:numPr>
+          <w:ilvl w:val="0"/>
+          <w:numId w:val="7"/>
+        </w:numPr>
+      </w:pPr>
+      <w:r>
+        <w:rPr>
+          <w:i/>
+        </w:rPr>
+        <w:t>c[1..2,1..n]</w:t>
+      </w:r>
+    </w:p>
+    <w:p>
+      <w:pPr>
+        <w:pStyle w:val="ListParagraph"/>
+        <w:numPr>
+          <w:ilvl w:val="0"/>
+          <w:numId w:val="7"/>
+        </w:numPr>
+      </w:pPr>
+      <w:r>
+        <w:rPr>
+          <w:i/>
+        </w:rPr>
+        <w:t xml:space="preserve">col = []  </w:t>
+      </w:r>
+      <w:r>
+        <w:rPr>
+          <w:i/>
+        </w:rPr>
+        <w:tab/>
+        <w:t>#for use in divide and conquer alg (see next section)</w:t>
+      </w:r>
+    </w:p>
+    <w:p>
+      <w:pPr>
+        <w:pStyle w:val="ListParagraph"/>
+        <w:numPr>
+          <w:ilvl w:val="0"/>
+          <w:numId w:val="7"/>
+        </w:numPr>
+      </w:pPr>
+      <w:r>
+        <w:rPr>
+          <w:i/>
+        </w:rPr>
+        <w:t>for i in 1..m</w:t>
+      </w:r>
+    </w:p>
+    <w:p>
+      <w:pPr>
+        <w:pStyle w:val="ListParagraph"/>
+        <w:numPr>
+          <w:ilvl w:val="0"/>
+          <w:numId w:val="7"/>
+        </w:numPr>
+      </w:pPr>
+      <w:r>
+        <w:rPr>
+          <w:i/>
+        </w:rPr>
+        <w:tab/>
+        <w:t>c[1,0] = 0</w:t>
+      </w:r>
+    </w:p>
+    <w:p>
+      <w:pPr>
+        <w:pStyle w:val="ListParagraph"/>
+        <w:numPr>
+          <w:ilvl w:val="0"/>
+          <w:numId w:val="7"/>
+        </w:numPr>
+      </w:pPr>
+      <w:r>
+        <w:rPr>
+          <w:i/>
+        </w:rPr>
+        <w:tab/>
+        <w:t>for j in 1..n</w:t>
+      </w:r>
+    </w:p>
+    <w:p>
+      <w:pPr>
+        <w:pStyle w:val="ListParagraph"/>
+        <w:numPr>
+          <w:ilvl w:val="0"/>
+          <w:numId w:val="7"/>
+        </w:numPr>
+      </w:pPr>
+      <w:r>
+        <w:rPr>
+          <w:i/>
+        </w:rPr>
+        <w:tab/>
+      </w:r>
+      <w:r>
+        <w:rPr>
+          <w:i/>
+        </w:rPr>
+        <w:tab/>
+      </w:r>
+      <w:r>
+        <w:rPr>
+          <w:i/>
+        </w:rPr>
+        <w:t>if xi == yj</w:t>
+      </w:r>
+    </w:p>
+    <w:p>
+      <w:pPr>
+        <w:pStyle w:val="ListParagraph"/>
+        <w:numPr>
+          <w:ilvl w:val="0"/>
+          <w:numId w:val="7"/>
+        </w:numPr>
+      </w:pPr>
+      <w:r>
+        <w:rPr>
+          <w:i/>
+        </w:rPr>
+        <w:tab/>
+      </w:r>
+      <w:r>
+        <w:rPr>
+          <w:i/>
+        </w:rPr>
+        <w:tab/>
+      </w:r>
+      <w:r>
+        <w:rPr>
+          <w:i/>
+        </w:rPr>
+        <w:tab/>
+        <w:t>c[1,j] = c[0,j-1] + 1</w:t>
+      </w:r>
+    </w:p>
+    <w:p>
+      <w:pPr>
+        <w:pStyle w:val="ListParagraph"/>
+        <w:numPr>
+          <w:ilvl w:val="0"/>
+          <w:numId w:val="7"/>
+        </w:numPr>
+      </w:pPr>
+      <w:r>
+        <w:rPr>
+          <w:i/>
+        </w:rPr>
+        <w:tab/>
+      </w:r>
+      <w:r>
+        <w:rPr>
+          <w:i/>
+        </w:rPr>
+        <w:tab/>
+        <w:t>else if</w:t>
+      </w:r>
+      <w:r>
+        <w:rPr>
+          <w:i/>
+        </w:rPr>
+        <w:t xml:space="preserve"> </w:t>
+      </w:r>
+      <w:r>
+        <w:rPr>
+          <w:i/>
+        </w:rPr>
+        <w:t>c[1</w:t>
+      </w:r>
+      <w:r>
+        <w:rPr>
+          <w:i/>
+        </w:rPr>
+        <w:t>,j-1]</w:t>
+      </w:r>
+      <w:r>
+        <w:rPr>
+          <w:i/>
+        </w:rPr>
+        <w:t xml:space="preserve"> &gt;c[0,j]</w:t>
+      </w:r>
+    </w:p>
+    <w:p>
+      <w:pPr>
+        <w:pStyle w:val="ListParagraph"/>
+        <w:numPr>
+          <w:ilvl w:val="0"/>
+          <w:numId w:val="7"/>
+        </w:numPr>
+      </w:pPr>
+      <w:r>
+        <w:rPr>
+          <w:i/>
+        </w:rPr>
+        <w:tab/>
+      </w:r>
+      <w:r>
+        <w:rPr>
+          <w:i/>
+        </w:rPr>
+        <w:tab/>
+      </w:r>
+      <w:r>
+        <w:rPr>
+          <w:i/>
+        </w:rPr>
+        <w:tab/>
+        <w:t>c[1,j] = c[1,j-1]</w:t>
+      </w:r>
+    </w:p>
+    <w:p>
+      <w:pPr>
+        <w:pStyle w:val="ListParagraph"/>
+        <w:numPr>
+          <w:ilvl w:val="0"/>
+          <w:numId w:val="7"/>
+        </w:numPr>
+      </w:pPr>
+      <w:r>
+        <w:rPr>
+          <w:i/>
+        </w:rPr>
+        <w:tab/>
+      </w:r>
+      <w:r>
+        <w:rPr>
+          <w:i/>
+        </w:rPr>
+        <w:tab/>
+        <w:t>else</w:t>
+      </w:r>
+    </w:p>
+    <w:p>
+      <w:pPr>
+        <w:pStyle w:val="ListParagraph"/>
+        <w:numPr>
+          <w:ilvl w:val="0"/>
+          <w:numId w:val="7"/>
+        </w:numPr>
+      </w:pPr>
+      <w:r>
+        <w:rPr>
+          <w:i/>
+        </w:rPr>
+        <w:tab/>
+      </w:r>
+      <w:r>
+        <w:rPr>
+          <w:i/>
+        </w:rPr>
+        <w:tab/>
+      </w:r>
+      <w:r>
+        <w:rPr>
+          <w:i/>
+        </w:rPr>
+        <w:tab/>
+        <w:t>c[1,j] = c[0,j]</w:t>
+      </w:r>
+    </w:p>
+    <w:p>
+      <w:pPr>
+        <w:pStyle w:val="ListParagraph"/>
+        <w:numPr>
+          <w:ilvl w:val="0"/>
+          <w:numId w:val="7"/>
+        </w:numPr>
+      </w:pPr>
+      <w:r>
+        <w:rPr>
+          <w:i/>
+        </w:rPr>
+        <w:tab/>
+        <w:t>c[0,:] = c[1,:]</w:t>
+      </w:r>
+    </w:p>
+    <w:p>
+      <w:pPr>
+        <w:pStyle w:val="ListParagraph"/>
+        <w:numPr>
+          <w:ilvl w:val="0"/>
+          <w:numId w:val="7"/>
+        </w:numPr>
+      </w:pPr>
+      <w:r>
+        <w:rPr>
+          <w:i/>
+        </w:rPr>
+        <w:tab/>
+      </w:r>
+      <w:r>
+        <w:rPr>
+          <w:i/>
+        </w:rPr>
+        <w:t>col.append(c[1,n])</w:t>
+      </w:r>
+    </w:p>
+    <w:p>
+      <w:pPr>
+        <w:pStyle w:val="ListParagraph"/>
+        <w:numPr>
+          <w:ilvl w:val="0"/>
+          <w:numId w:val="7"/>
+        </w:numPr>
+      </w:pPr>
+      <w:r>
+        <w:rPr>
+          <w:i/>
+        </w:rPr>
+        <w:t xml:space="preserve">return </w:t>
+      </w:r>
+      <w:r>
+        <w:rPr>
+          <w:i/>
+        </w:rPr>
+        <w:t>c[1,length_Y</w:t>
+      </w:r>
+      <w:r>
+        <w:rPr>
+          <w:i/>
+        </w:rPr>
+        <w:t>]</w:t>
+      </w:r>
+      <w:r>
+        <w:rPr>
+          <w:i/>
+        </w:rPr>
+        <w:t xml:space="preserve"> , col   #return length of LCS, column</w:t>
+      </w:r>
+    </w:p>
+    <w:p>
+      <w:pPr>
+        <w:pStyle w:val="ListParagraph"/>
+        <w:ind w:left="0"/>
+      </w:pPr>
+    </w:p>
+    <w:p>
+      <w:pPr>
+        <w:pStyle w:val="ListParagraph"/>
+        <w:ind w:left="0"/>
+      </w:pPr>
+      <w:r>
+        <w:t>LCS Linear Space Backwards: The following algorithm is a linear space implementation of the LCS dynamic programming algorithm, except it starts at the end of texts and works towards the beginning.</w:t>
+      </w:r>
+    </w:p>
+    <w:p>
+      <w:pPr>
+        <w:pStyle w:val="ListParagraph"/>
+        <w:ind w:left="0"/>
+      </w:pPr>
+    </w:p>
+    <w:p>
+      <w:pPr>
+        <w:pStyle w:val="ListParagraph"/>
+        <w:ind w:left="0"/>
+      </w:pPr>
+      <w:r>
+        <w:t>LCS_LSB</w:t>
+      </w:r>
+      <w:r>
+        <w:t>(</w:t>
+      </w:r>
+      <w:r>
+        <w:t>input: X,Y):</w:t>
+      </w:r>
+    </w:p>
+    <w:p>
+      <w:pPr>
+        <w:pStyle w:val="ListParagraph"/>
+        <w:numPr>
+          <w:ilvl w:val="0"/>
+          <w:numId w:val="9"/>
+        </w:numPr>
+      </w:pPr>
+      <w:r>
+        <w:rPr>
+          <w:i/>
+        </w:rPr>
+        <w:t>m = X.length</w:t>
+      </w:r>
+    </w:p>
+    <w:p>
+      <w:pPr>
+        <w:pStyle w:val="ListParagraph"/>
+        <w:numPr>
+          <w:ilvl w:val="0"/>
+          <w:numId w:val="9"/>
+        </w:numPr>
+      </w:pPr>
+      <w:r>
+        <w:rPr>
+          <w:i/>
+        </w:rPr>
+        <w:t>n = Y.length</w:t>
+      </w:r>
+    </w:p>
+    <w:p>
+      <w:pPr>
+        <w:pStyle w:val="ListParagraph"/>
+        <w:numPr>
+          <w:ilvl w:val="0"/>
+          <w:numId w:val="9"/>
+        </w:numPr>
+      </w:pPr>
+      <w:r>
+        <w:rPr>
+          <w:i/>
+        </w:rPr>
+        <w:t>c[1..2,1..n]</w:t>
+      </w:r>
+    </w:p>
+    <w:p>
+      <w:pPr>
+        <w:pStyle w:val="ListParagraph"/>
+        <w:numPr>
+          <w:ilvl w:val="0"/>
+          <w:numId w:val="9"/>
+        </w:numPr>
+      </w:pPr>
+      <w:r>
+        <w:rPr>
+          <w:i/>
+        </w:rPr>
+        <w:t xml:space="preserve">col = []   </w:t>
+      </w:r>
+      <w:r>
+        <w:rPr>
+          <w:i/>
+        </w:rPr>
+        <w:tab/>
+      </w:r>
+      <w:r>
+        <w:rPr>
+          <w:i/>
+        </w:rPr>
+        <w:t>#for use in divide and conquer alg (see next section)</w:t>
+      </w:r>
+    </w:p>
+    <w:p>
+      <w:pPr>
+        <w:pStyle w:val="ListParagraph"/>
+        <w:numPr>
+          <w:ilvl w:val="0"/>
+          <w:numId w:val="9"/>
+        </w:numPr>
+      </w:pPr>
+      <w:r>
+        <w:rPr>
+          <w:i/>
+        </w:rPr>
+        <w:t>for i in m-1</w:t>
+      </w:r>
+      <w:r>
+        <w:rPr>
+          <w:i/>
+        </w:rPr>
+        <w:t>..0</w:t>
+      </w:r>
+    </w:p>
+    <w:p>
+      <w:pPr>
+        <w:pStyle w:val="ListParagraph"/>
+        <w:numPr>
+          <w:ilvl w:val="0"/>
+          <w:numId w:val="9"/>
+        </w:numPr>
+      </w:pPr>
+      <w:r>
+        <w:rPr>
+          <w:i/>
+        </w:rPr>
+        <w:tab/>
+        <w:t>for j in n</w:t>
+      </w:r>
+      <w:r>
+        <w:rPr>
+          <w:i/>
+        </w:rPr>
+        <w:t>-1..0</w:t>
+      </w:r>
+    </w:p>
+    <w:p>
+      <w:pPr>
+        <w:pStyle w:val="ListParagraph"/>
+        <w:numPr>
+          <w:ilvl w:val="0"/>
+          <w:numId w:val="9"/>
+        </w:numPr>
+      </w:pPr>
+      <w:r>
+        <w:tab/>
+      </w:r>
+      <w:r>
+        <w:tab/>
+      </w:r>
+      <w:r>
+        <w:rPr>
+          <w:i/>
+        </w:rPr>
+        <w:t xml:space="preserve">if </w:t>
+      </w:r>
+      <w:r>
+        <w:rPr>
+          <w:i/>
+        </w:rPr>
+        <w:t>X[i+1]==Y[j+1]</w:t>
+      </w:r>
+    </w:p>
+    <w:p>
+      <w:pPr>
+        <w:pStyle w:val="ListParagraph"/>
+        <w:numPr>
+          <w:ilvl w:val="0"/>
+          <w:numId w:val="9"/>
+        </w:numPr>
+      </w:pPr>
+      <w:r>
+        <w:rPr>
+          <w:i/>
+        </w:rPr>
+        <w:tab/>
+      </w:r>
+      <w:r>
+        <w:rPr>
+          <w:i/>
+        </w:rPr>
+        <w:tab/>
+      </w:r>
+      <w:r>
+        <w:rPr>
+          <w:i/>
+        </w:rPr>
+        <w:tab/>
+      </w:r>
+      <w:r>
+        <w:rPr>
+          <w:i/>
+        </w:rPr>
+        <w:t>c[1,j] = c[0,j+1]+1</w:t>
+      </w:r>
+    </w:p>
+    <w:p>
+      <w:pPr>
+        <w:pStyle w:val="ListParagraph"/>
+        <w:numPr>
+          <w:ilvl w:val="0"/>
+          <w:numId w:val="9"/>
+        </w:numPr>
+      </w:pPr>
+      <w:r>
+        <w:rPr>
+          <w:i/>
+        </w:rPr>
+        <w:lastRenderedPageBreak/>
+        <w:tab/>
+      </w:r>
+      <w:r>
+        <w:rPr>
+          <w:i/>
+        </w:rPr>
+        <w:tab/>
+      </w:r>
+      <w:r>
+        <w:rPr>
+          <w:i/>
+        </w:rPr>
+        <w:t>else if</w:t>
+      </w:r>
+      <w:r>
+        <w:rPr>
+          <w:i/>
+        </w:rPr>
+        <w:t xml:space="preserve"> </w:t>
+      </w:r>
+      <w:r>
+        <w:rPr>
+          <w:i/>
+        </w:rPr>
+        <w:t>c[1,j+1]</w:t>
+      </w:r>
+      <w:r>
+        <w:rPr>
+          <w:i/>
+        </w:rPr>
+        <w:t>&gt;c[0,j]</w:t>
+      </w:r>
+    </w:p>
+    <w:p>
+      <w:pPr>
+        <w:pStyle w:val="ListParagraph"/>
+        <w:numPr>
+          <w:ilvl w:val="0"/>
+          <w:numId w:val="9"/>
+        </w:numPr>
+      </w:pPr>
+      <w:r>
+        <w:rPr>
+          <w:i/>
+        </w:rPr>
+        <w:tab/>
+      </w:r>
+      <w:r>
+        <w:rPr>
+          <w:i/>
+        </w:rPr>
+        <w:tab/>
+      </w:r>
+      <w:r>
+        <w:rPr>
+          <w:i/>
+        </w:rPr>
+        <w:tab/>
+        <w:t>c[1,j] = c[1,j+1]</w:t>
+      </w:r>
+    </w:p>
+    <w:p>
+      <w:pPr>
+        <w:pStyle w:val="ListParagraph"/>
+        <w:numPr>
+          <w:ilvl w:val="0"/>
+          <w:numId w:val="9"/>
+        </w:numPr>
+      </w:pPr>
+      <w:r>
+        <w:rPr>
+          <w:i/>
+        </w:rPr>
+        <w:tab/>
+      </w:r>
+      <w:r>
+        <w:rPr>
+          <w:i/>
+        </w:rPr>
+        <w:tab/>
+        <w:t xml:space="preserve">else </w:t>
+      </w:r>
+    </w:p>
+    <w:p>
+      <w:pPr>
+        <w:pStyle w:val="ListParagraph"/>
+        <w:numPr>
+          <w:ilvl w:val="0"/>
+          <w:numId w:val="9"/>
+        </w:numPr>
+      </w:pPr>
+      <w:r>
+        <w:rPr>
+          <w:i/>
+        </w:rPr>
+        <w:tab/>
+      </w:r>
+      <w:r>
+        <w:rPr>
+          <w:i/>
+        </w:rPr>
+        <w:tab/>
+      </w:r>
+      <w:r>
+        <w:rPr>
+          <w:i/>
+        </w:rPr>
+        <w:tab/>
+        <w:t>c[1,j] = c[0,j]</w:t>
+      </w:r>
+    </w:p>
+    <w:p>
+      <w:pPr>
+        <w:pStyle w:val="ListParagraph"/>
+        <w:numPr>
+          <w:ilvl w:val="0"/>
+          <w:numId w:val="9"/>
+        </w:numPr>
+      </w:pPr>
+      <w:r>
+        <w:rPr>
+          <w:i/>
+        </w:rPr>
+        <w:tab/>
+        <w:t>c[0,:] = c[1,:]</w:t>
+      </w:r>
+    </w:p>
+    <w:p>
+      <w:pPr>
+        <w:pStyle w:val="ListParagraph"/>
+        <w:numPr>
+          <w:ilvl w:val="0"/>
+          <w:numId w:val="9"/>
+        </w:numPr>
+      </w:pPr>
+      <w:r>
+        <w:tab/>
+      </w:r>
+      <w:r>
+        <w:rPr>
+          <w:i/>
+        </w:rPr>
+        <w:t>col.insert(0,</w:t>
+      </w:r>
+      <w:r>
+        <w:rPr>
+          <w:i/>
+        </w:rPr>
+        <w:t>c[1,0])</w:t>
+      </w:r>
+    </w:p>
+    <w:p>
+      <w:pPr>
+        <w:pStyle w:val="ListParagraph"/>
+        <w:numPr>
+          <w:ilvl w:val="0"/>
+          <w:numId w:val="9"/>
+        </w:numPr>
+      </w:pPr>
+      <w:r>
+        <w:rPr>
+          <w:i/>
+        </w:rPr>
+        <w:t xml:space="preserve">return </w:t>
+      </w:r>
+      <w:r>
+        <w:rPr>
+          <w:i/>
+        </w:rPr>
+        <w:t>c[1,0]</w:t>
+      </w:r>
+      <w:r>
+        <w:rPr>
+          <w:i/>
+        </w:rPr>
+        <w:t>, col</w:t>
+      </w:r>
+      <w:r>
+        <w:rPr>
+          <w:i/>
+        </w:rPr>
+        <w:t xml:space="preserve">  #</w:t>
+      </w:r>
+      <w:r>
+        <w:rPr>
+          <w:i/>
+        </w:rPr>
+        <w:t xml:space="preserve">return </w:t>
+      </w:r>
+      <w:r>
+        <w:rPr>
+          <w:i/>
+        </w:rPr>
+        <w:t>length of LCS</w:t>
+      </w:r>
+      <w:r>
+        <w:rPr>
+          <w:i/>
+        </w:rPr>
+        <w:t>, column</w:t>
+      </w:r>
+    </w:p>
+    <w:p>
+      <w:pPr>
+        <w:pStyle w:val="ListParagraph"/>
+        <w:ind w:left="0"/>
+      </w:pPr>
+    </w:p>
+    <w:p>
+      <w:pPr>
+        <w:pStyle w:val="ListParagraph"/>
+        <w:ind w:left="0"/>
+      </w:pPr>
+      <w:r>
+        <w:t>LCS Divide and Conquer:  The following algorithm uses the LCS linear space forward and backward algorithms to compute the LCS of two input spaces in linear space, with the functionality to return the actual LCS (not just the length)</w:t>
+      </w:r>
+      <w:r>
+        <w:t>.</w:t>
+      </w:r>
+    </w:p>
+    <w:p>
+      <w:pPr>
+        <w:pStyle w:val="ListParagraph"/>
+        <w:ind w:left="0"/>
+      </w:pPr>
+    </w:p>
+    <w:p>
+      <w:pPr>
+        <w:pStyle w:val="ListParagraph"/>
+        <w:ind w:left="0"/>
+      </w:pPr>
+      <w:r>
+        <w:t>LCS_DC(input: X,Y)</w:t>
+      </w:r>
+      <w:r>
+        <w:t>:</w:t>
+      </w:r>
+    </w:p>
+    <w:p>
+      <w:pPr>
+        <w:pStyle w:val="ListParagraph"/>
+        <w:numPr>
+          <w:ilvl w:val="0"/>
+          <w:numId w:val="11"/>
+        </w:numPr>
+      </w:pPr>
+      <w:r>
+        <w:rPr>
+          <w:i/>
+        </w:rPr>
+        <w:t>m = X.length</w:t>
+      </w:r>
+    </w:p>
+    <w:p>
+      <w:pPr>
+        <w:pStyle w:val="ListParagraph"/>
+        <w:numPr>
+          <w:ilvl w:val="0"/>
+          <w:numId w:val="11"/>
+        </w:numPr>
+      </w:pPr>
+      <w:r>
+        <w:rPr>
+          <w:i/>
+        </w:rPr>
+        <w:t>n = Y.length</w:t>
+      </w:r>
+    </w:p>
+    <w:p>
+      <w:pPr>
+        <w:pStyle w:val="ListParagraph"/>
+        <w:numPr>
+          <w:ilvl w:val="0"/>
+          <w:numId w:val="11"/>
+        </w:numPr>
+      </w:pPr>
+      <w:r>
+        <w:rPr>
+          <w:i/>
+        </w:rPr>
+        <w:t>if m*n == 0</w:t>
+      </w:r>
+    </w:p>
+    <w:p>
+      <w:pPr>
+        <w:pStyle w:val="ListParagraph"/>
+        <w:numPr>
+          <w:ilvl w:val="0"/>
+          <w:numId w:val="11"/>
+        </w:numPr>
+      </w:pPr>
+      <w:r>
+        <w:rPr>
+          <w:i/>
+        </w:rPr>
+        <w:tab/>
+        <w:t xml:space="preserve">return []  </w:t>
+      </w:r>
+      <w:r>
+        <w:rPr>
+          <w:i/>
+        </w:rPr>
+        <w:tab/>
+      </w:r>
+      <w:r>
+        <w:rPr>
+          <w:i/>
+        </w:rPr>
+        <w:t>#if one of the texts is empty, return an empty LCS</w:t>
+      </w:r>
+    </w:p>
+    <w:p>
+      <w:pPr>
+        <w:pStyle w:val="ListParagraph"/>
+        <w:numPr>
+          <w:ilvl w:val="0"/>
+          <w:numId w:val="11"/>
+        </w:numPr>
+        <w:rPr>
+          <w:i/>
+        </w:rPr>
+      </w:pPr>
+      <w:r>
+        <w:rPr>
+          <w:i/>
+        </w:rPr>
+        <w:t xml:space="preserve">elseif </w:t>
+      </w:r>
+      <w:r>
+        <w:rPr>
+          <w:i/>
+        </w:rPr>
+        <w:t xml:space="preserve">m &lt;= 2 or n &lt;= 2    </w:t>
+      </w:r>
+    </w:p>
+    <w:p>
+      <w:pPr>
+        <w:pStyle w:val="ListParagraph"/>
+        <w:numPr>
+          <w:ilvl w:val="0"/>
+          <w:numId w:val="11"/>
+        </w:numPr>
+        <w:rPr>
+          <w:i/>
+        </w:rPr>
+      </w:pPr>
+      <w:r>
+        <w:rPr>
+          <w:i/>
+        </w:rPr>
+        <w:tab/>
+        <w:t>return LCS</w:t>
+      </w:r>
+      <w:r>
+        <w:rPr>
+          <w:i/>
+        </w:rPr>
+        <w:t xml:space="preserve">_DyProg(X,Y)   #if one of the texts is small, can do normal Dynamic Prog </w:t>
+      </w:r>
+    </w:p>
+    <w:p>
+      <w:pPr>
+        <w:pStyle w:val="ListParagraph"/>
+        <w:numPr>
+          <w:ilvl w:val="0"/>
+          <w:numId w:val="11"/>
+        </w:numPr>
+        <w:rPr>
+          <w:i/>
+        </w:rPr>
+      </w:pPr>
+      <w:r>
+        <w:rPr>
+          <w:i/>
+        </w:rPr>
+        <w:t>else</w:t>
+      </w:r>
+    </w:p>
+    <w:p>
+      <w:pPr>
+        <w:pStyle w:val="ListParagraph"/>
+        <w:numPr>
+          <w:ilvl w:val="0"/>
+          <w:numId w:val="11"/>
+        </w:numPr>
+        <w:rPr>
+          <w:i/>
+        </w:rPr>
+      </w:pPr>
+      <w:r>
+        <w:rPr>
+          <w:i/>
+        </w:rPr>
+        <w:tab/>
+        <w:t>breakpt = floor(n / 2)</w:t>
+      </w:r>
+    </w:p>
+    <w:p>
+      <w:pPr>
+        <w:pStyle w:val="ListParagraph"/>
+        <w:numPr>
+          <w:ilvl w:val="0"/>
+          <w:numId w:val="11"/>
+        </w:numPr>
+        <w:rPr>
+          <w:i/>
+        </w:rPr>
+      </w:pPr>
+      <w:r>
+        <w:rPr>
+          <w:i/>
+        </w:rPr>
+        <w:tab/>
+        <w:t>length, c = LCS_</w:t>
+      </w:r>
+      <w:r>
+        <w:rPr>
+          <w:i/>
+        </w:rPr>
+        <w:t>LSF(X, Y[0:breakpt])</w:t>
+      </w:r>
+    </w:p>
+    <w:p>
+      <w:pPr>
+        <w:pStyle w:val="ListParagraph"/>
+        <w:numPr>
+          <w:ilvl w:val="0"/>
+          <w:numId w:val="11"/>
+        </w:numPr>
+        <w:rPr>
+          <w:i/>
+        </w:rPr>
+      </w:pPr>
+      <w:r>
+        <w:rPr>
+          <w:i/>
+        </w:rPr>
+        <w:tab/>
+        <w:t>length2, c2 = LCSLSB(X, Y[breakpt:n])</w:t>
+      </w:r>
+    </w:p>
+    <w:p>
+      <w:pPr>
+        <w:pStyle w:val="ListParagraph"/>
+        <w:numPr>
+          <w:ilvl w:val="0"/>
+          <w:numId w:val="11"/>
+        </w:numPr>
+        <w:rPr>
+          <w:i/>
+        </w:rPr>
+      </w:pPr>
+      <w:r>
+        <w:rPr>
+          <w:i/>
+        </w:rPr>
+        <w:tab/>
+        <w:t xml:space="preserve">q = maxindex(c, c2)    </w:t>
+      </w:r>
+      <w:r>
+        <w:rPr>
+          <w:i/>
+        </w:rPr>
+        <w:tab/>
+        <w:t>#q is the index that maximizes (c[q] + c2[q])</w:t>
+      </w:r>
+    </w:p>
+    <w:p>
+      <w:pPr>
+        <w:pStyle w:val="ListParagraph"/>
+        <w:numPr>
+          <w:ilvl w:val="0"/>
+          <w:numId w:val="11"/>
+        </w:numPr>
+        <w:rPr>
+          <w:i/>
+        </w:rPr>
+      </w:pPr>
+      <w:r>
+        <w:rPr>
+          <w:i/>
+        </w:rPr>
+        <w:tab/>
+        <w:t>LCSL = LCS_DC(X[0..q],Y[0..breakpt])</w:t>
+      </w:r>
+    </w:p>
+    <w:p>
+      <w:pPr>
+        <w:pStyle w:val="ListParagraph"/>
+        <w:numPr>
+          <w:ilvl w:val="0"/>
+          <w:numId w:val="11"/>
+        </w:numPr>
+        <w:rPr>
+          <w:i/>
+        </w:rPr>
+      </w:pPr>
+      <w:r>
+        <w:rPr>
+          <w:i/>
+        </w:rPr>
+        <w:tab/>
+        <w:t>LCSR = LCS_DC(X[q+1,m],Y[breakpt+1,n])</w:t>
+      </w:r>
+    </w:p>
+    <w:p>
+      <w:pPr>
+        <w:pStyle w:val="ListParagraph"/>
+        <w:numPr>
+          <w:ilvl w:val="0"/>
+          <w:numId w:val="11"/>
+        </w:numPr>
+        <w:rPr>
+          <w:i/>
+        </w:rPr>
+      </w:pPr>
+      <w:r>
+        <w:rPr>
+          <w:i/>
+        </w:rPr>
+        <w:tab/>
+        <w:t xml:space="preserve">return LCSL + LCSR   </w:t>
+      </w:r>
+      <w:r>
+        <w:rPr>
+          <w:i/>
+        </w:rPr>
+        <w:tab/>
+        <w:t>#return concatenation of sub LCS</w:t>
       </w:r>
       <w:bookmarkStart w:id="0" w:name="_GoBack"/>
       <w:bookmarkEnd w:id="0"/>
@@ -949,6 +2088,95 @@
     </w:lvl>
   </w:abstractNum>
   <w:abstractNum w:abstractNumId="1">
+    <w:nsid w:val="09EA0950"/>
+    <w:multiLevelType w:val="hybridMultilevel"/>
+    <w:tmpl w:val="5E2884C8"/>
+    <w:lvl w:ilvl="0" w:tplc="85B886F8">
+      <w:start w:val="1"/>
+      <w:numFmt w:val="decimal"/>
+      <w:lvlText w:val="%1."/>
+      <w:lvlJc w:val="left"/>
+      <w:pPr>
+        <w:ind w:left="1080" w:hanging="360"/>
+      </w:pPr>
+      <w:rPr>
+        <w:rFonts w:hint="default"/>
+      </w:rPr>
+    </w:lvl>
+    <w:lvl w:ilvl="1" w:tplc="04090019" w:tentative="1">
+      <w:start w:val="1"/>
+      <w:numFmt w:val="lowerLetter"/>
+      <w:lvlText w:val="%2."/>
+      <w:lvlJc w:val="left"/>
+      <w:pPr>
+        <w:ind w:left="1800" w:hanging="360"/>
+      </w:pPr>
+    </w:lvl>
+    <w:lvl w:ilvl="2" w:tplc="0409001B" w:tentative="1">
+      <w:start w:val="1"/>
+      <w:numFmt w:val="lowerRoman"/>
+      <w:lvlText w:val="%3."/>
+      <w:lvlJc w:val="right"/>
+      <w:pPr>
+        <w:ind w:left="2520" w:hanging="180"/>
+      </w:pPr>
+    </w:lvl>
+    <w:lvl w:ilvl="3" w:tplc="0409000F" w:tentative="1">
+      <w:start w:val="1"/>
+      <w:numFmt w:val="decimal"/>
+      <w:lvlText w:val="%4."/>
+      <w:lvlJc w:val="left"/>
+      <w:pPr>
+        <w:ind w:left="3240" w:hanging="360"/>
+      </w:pPr>
+    </w:lvl>
+    <w:lvl w:ilvl="4" w:tplc="04090019" w:tentative="1">
+      <w:start w:val="1"/>
+      <w:numFmt w:val="lowerLetter"/>
+      <w:lvlText w:val="%5."/>
+      <w:lvlJc w:val="left"/>
+      <w:pPr>
+        <w:ind w:left="3960" w:hanging="360"/>
+      </w:pPr>
+    </w:lvl>
+    <w:lvl w:ilvl="5" w:tplc="0409001B" w:tentative="1">
+      <w:start w:val="1"/>
+      <w:numFmt w:val="lowerRoman"/>
+      <w:lvlText w:val="%6."/>
+      <w:lvlJc w:val="right"/>
+      <w:pPr>
+        <w:ind w:left="4680" w:hanging="180"/>
+      </w:pPr>
+    </w:lvl>
+    <w:lvl w:ilvl="6" w:tplc="0409000F" w:tentative="1">
+      <w:start w:val="1"/>
+      <w:numFmt w:val="decimal"/>
+      <w:lvlText w:val="%7."/>
+      <w:lvlJc w:val="left"/>
+      <w:pPr>
+        <w:ind w:left="5400" w:hanging="360"/>
+      </w:pPr>
+    </w:lvl>
+    <w:lvl w:ilvl="7" w:tplc="04090019" w:tentative="1">
+      <w:start w:val="1"/>
+      <w:numFmt w:val="lowerLetter"/>
+      <w:lvlText w:val="%8."/>
+      <w:lvlJc w:val="left"/>
+      <w:pPr>
+        <w:ind w:left="6120" w:hanging="360"/>
+      </w:pPr>
+    </w:lvl>
+    <w:lvl w:ilvl="8" w:tplc="0409001B" w:tentative="1">
+      <w:start w:val="1"/>
+      <w:numFmt w:val="lowerRoman"/>
+      <w:lvlText w:val="%9."/>
+      <w:lvlJc w:val="right"/>
+      <w:pPr>
+        <w:ind w:left="6840" w:hanging="180"/>
+      </w:pPr>
+    </w:lvl>
+  </w:abstractNum>
+  <w:abstractNum w:abstractNumId="2">
     <w:nsid w:val="0CAE18F2"/>
     <w:multiLevelType w:val="hybridMultilevel"/>
     <w:tmpl w:val="1C927BDA"/>
@@ -1038,7 +2266,96 @@
       </w:pPr>
     </w:lvl>
   </w:abstractNum>
-  <w:abstractNum w:abstractNumId="2">
+  <w:abstractNum w:abstractNumId="3">
+    <w:nsid w:val="29891AC4"/>
+    <w:multiLevelType w:val="hybridMultilevel"/>
+    <w:tmpl w:val="6740A0FA"/>
+    <w:lvl w:ilvl="0" w:tplc="C440432C">
+      <w:start w:val="1"/>
+      <w:numFmt w:val="decimal"/>
+      <w:lvlText w:val="%1."/>
+      <w:lvlJc w:val="left"/>
+      <w:pPr>
+        <w:ind w:left="1080" w:hanging="360"/>
+      </w:pPr>
+      <w:rPr>
+        <w:rFonts w:hint="default"/>
+      </w:rPr>
+    </w:lvl>
+    <w:lvl w:ilvl="1" w:tplc="04090019" w:tentative="1">
+      <w:start w:val="1"/>
+      <w:numFmt w:val="lowerLetter"/>
+      <w:lvlText w:val="%2."/>
+      <w:lvlJc w:val="left"/>
+      <w:pPr>
+        <w:ind w:left="1800" w:hanging="360"/>
+      </w:pPr>
+    </w:lvl>
+    <w:lvl w:ilvl="2" w:tplc="0409001B" w:tentative="1">
+      <w:start w:val="1"/>
+      <w:numFmt w:val="lowerRoman"/>
+      <w:lvlText w:val="%3."/>
+      <w:lvlJc w:val="right"/>
+      <w:pPr>
+        <w:ind w:left="2520" w:hanging="180"/>
+      </w:pPr>
+    </w:lvl>
+    <w:lvl w:ilvl="3" w:tplc="0409000F" w:tentative="1">
+      <w:start w:val="1"/>
+      <w:numFmt w:val="decimal"/>
+      <w:lvlText w:val="%4."/>
+      <w:lvlJc w:val="left"/>
+      <w:pPr>
+        <w:ind w:left="3240" w:hanging="360"/>
+      </w:pPr>
+    </w:lvl>
+    <w:lvl w:ilvl="4" w:tplc="04090019" w:tentative="1">
+      <w:start w:val="1"/>
+      <w:numFmt w:val="lowerLetter"/>
+      <w:lvlText w:val="%5."/>
+      <w:lvlJc w:val="left"/>
+      <w:pPr>
+        <w:ind w:left="3960" w:hanging="360"/>
+      </w:pPr>
+    </w:lvl>
+    <w:lvl w:ilvl="5" w:tplc="0409001B" w:tentative="1">
+      <w:start w:val="1"/>
+      <w:numFmt w:val="lowerRoman"/>
+      <w:lvlText w:val="%6."/>
+      <w:lvlJc w:val="right"/>
+      <w:pPr>
+        <w:ind w:left="4680" w:hanging="180"/>
+      </w:pPr>
+    </w:lvl>
+    <w:lvl w:ilvl="6" w:tplc="0409000F" w:tentative="1">
+      <w:start w:val="1"/>
+      <w:numFmt w:val="decimal"/>
+      <w:lvlText w:val="%7."/>
+      <w:lvlJc w:val="left"/>
+      <w:pPr>
+        <w:ind w:left="5400" w:hanging="360"/>
+      </w:pPr>
+    </w:lvl>
+    <w:lvl w:ilvl="7" w:tplc="04090019" w:tentative="1">
+      <w:start w:val="1"/>
+      <w:numFmt w:val="lowerLetter"/>
+      <w:lvlText w:val="%8."/>
+      <w:lvlJc w:val="left"/>
+      <w:pPr>
+        <w:ind w:left="6120" w:hanging="360"/>
+      </w:pPr>
+    </w:lvl>
+    <w:lvl w:ilvl="8" w:tplc="0409001B" w:tentative="1">
+      <w:start w:val="1"/>
+      <w:numFmt w:val="lowerRoman"/>
+      <w:lvlText w:val="%9."/>
+      <w:lvlJc w:val="right"/>
+      <w:pPr>
+        <w:ind w:left="6840" w:hanging="180"/>
+      </w:pPr>
+    </w:lvl>
+  </w:abstractNum>
+  <w:abstractNum w:abstractNumId="4">
     <w:nsid w:val="40B9399E"/>
     <w:multiLevelType w:val="hybridMultilevel"/>
     <w:tmpl w:val="5C64D4EC"/>
@@ -1127,7 +2444,274 @@
       </w:pPr>
     </w:lvl>
   </w:abstractNum>
-  <w:abstractNum w:abstractNumId="3">
+  <w:abstractNum w:abstractNumId="5">
+    <w:nsid w:val="44D27129"/>
+    <w:multiLevelType w:val="hybridMultilevel"/>
+    <w:tmpl w:val="6740A0FA"/>
+    <w:lvl w:ilvl="0" w:tplc="C440432C">
+      <w:start w:val="1"/>
+      <w:numFmt w:val="decimal"/>
+      <w:lvlText w:val="%1."/>
+      <w:lvlJc w:val="left"/>
+      <w:pPr>
+        <w:ind w:left="1080" w:hanging="360"/>
+      </w:pPr>
+      <w:rPr>
+        <w:rFonts w:hint="default"/>
+      </w:rPr>
+    </w:lvl>
+    <w:lvl w:ilvl="1" w:tplc="04090019" w:tentative="1">
+      <w:start w:val="1"/>
+      <w:numFmt w:val="lowerLetter"/>
+      <w:lvlText w:val="%2."/>
+      <w:lvlJc w:val="left"/>
+      <w:pPr>
+        <w:ind w:left="1800" w:hanging="360"/>
+      </w:pPr>
+    </w:lvl>
+    <w:lvl w:ilvl="2" w:tplc="0409001B" w:tentative="1">
+      <w:start w:val="1"/>
+      <w:numFmt w:val="lowerRoman"/>
+      <w:lvlText w:val="%3."/>
+      <w:lvlJc w:val="right"/>
+      <w:pPr>
+        <w:ind w:left="2520" w:hanging="180"/>
+      </w:pPr>
+    </w:lvl>
+    <w:lvl w:ilvl="3" w:tplc="0409000F" w:tentative="1">
+      <w:start w:val="1"/>
+      <w:numFmt w:val="decimal"/>
+      <w:lvlText w:val="%4."/>
+      <w:lvlJc w:val="left"/>
+      <w:pPr>
+        <w:ind w:left="3240" w:hanging="360"/>
+      </w:pPr>
+    </w:lvl>
+    <w:lvl w:ilvl="4" w:tplc="04090019" w:tentative="1">
+      <w:start w:val="1"/>
+      <w:numFmt w:val="lowerLetter"/>
+      <w:lvlText w:val="%5."/>
+      <w:lvlJc w:val="left"/>
+      <w:pPr>
+        <w:ind w:left="3960" w:hanging="360"/>
+      </w:pPr>
+    </w:lvl>
+    <w:lvl w:ilvl="5" w:tplc="0409001B" w:tentative="1">
+      <w:start w:val="1"/>
+      <w:numFmt w:val="lowerRoman"/>
+      <w:lvlText w:val="%6."/>
+      <w:lvlJc w:val="right"/>
+      <w:pPr>
+        <w:ind w:left="4680" w:hanging="180"/>
+      </w:pPr>
+    </w:lvl>
+    <w:lvl w:ilvl="6" w:tplc="0409000F" w:tentative="1">
+      <w:start w:val="1"/>
+      <w:numFmt w:val="decimal"/>
+      <w:lvlText w:val="%7."/>
+      <w:lvlJc w:val="left"/>
+      <w:pPr>
+        <w:ind w:left="5400" w:hanging="360"/>
+      </w:pPr>
+    </w:lvl>
+    <w:lvl w:ilvl="7" w:tplc="04090019" w:tentative="1">
+      <w:start w:val="1"/>
+      <w:numFmt w:val="lowerLetter"/>
+      <w:lvlText w:val="%8."/>
+      <w:lvlJc w:val="left"/>
+      <w:pPr>
+        <w:ind w:left="6120" w:hanging="360"/>
+      </w:pPr>
+    </w:lvl>
+    <w:lvl w:ilvl="8" w:tplc="0409001B" w:tentative="1">
+      <w:start w:val="1"/>
+      <w:numFmt w:val="lowerRoman"/>
+      <w:lvlText w:val="%9."/>
+      <w:lvlJc w:val="right"/>
+      <w:pPr>
+        <w:ind w:left="6840" w:hanging="180"/>
+      </w:pPr>
+    </w:lvl>
+  </w:abstractNum>
+  <w:abstractNum w:abstractNumId="6">
+    <w:nsid w:val="56D90A66"/>
+    <w:multiLevelType w:val="hybridMultilevel"/>
+    <w:tmpl w:val="6740A0FA"/>
+    <w:lvl w:ilvl="0" w:tplc="C440432C">
+      <w:start w:val="1"/>
+      <w:numFmt w:val="decimal"/>
+      <w:lvlText w:val="%1."/>
+      <w:lvlJc w:val="left"/>
+      <w:pPr>
+        <w:ind w:left="1080" w:hanging="360"/>
+      </w:pPr>
+      <w:rPr>
+        <w:rFonts w:hint="default"/>
+      </w:rPr>
+    </w:lvl>
+    <w:lvl w:ilvl="1" w:tplc="04090019" w:tentative="1">
+      <w:start w:val="1"/>
+      <w:numFmt w:val="lowerLetter"/>
+      <w:lvlText w:val="%2."/>
+      <w:lvlJc w:val="left"/>
+      <w:pPr>
+        <w:ind w:left="1800" w:hanging="360"/>
+      </w:pPr>
+    </w:lvl>
+    <w:lvl w:ilvl="2" w:tplc="0409001B" w:tentative="1">
+      <w:start w:val="1"/>
+      <w:numFmt w:val="lowerRoman"/>
+      <w:lvlText w:val="%3."/>
+      <w:lvlJc w:val="right"/>
+      <w:pPr>
+        <w:ind w:left="2520" w:hanging="180"/>
+      </w:pPr>
+    </w:lvl>
+    <w:lvl w:ilvl="3" w:tplc="0409000F" w:tentative="1">
+      <w:start w:val="1"/>
+      <w:numFmt w:val="decimal"/>
+      <w:lvlText w:val="%4."/>
+      <w:lvlJc w:val="left"/>
+      <w:pPr>
+        <w:ind w:left="3240" w:hanging="360"/>
+      </w:pPr>
+    </w:lvl>
+    <w:lvl w:ilvl="4" w:tplc="04090019" w:tentative="1">
+      <w:start w:val="1"/>
+      <w:numFmt w:val="lowerLetter"/>
+      <w:lvlText w:val="%5."/>
+      <w:lvlJc w:val="left"/>
+      <w:pPr>
+        <w:ind w:left="3960" w:hanging="360"/>
+      </w:pPr>
+    </w:lvl>
+    <w:lvl w:ilvl="5" w:tplc="0409001B" w:tentative="1">
+      <w:start w:val="1"/>
+      <w:numFmt w:val="lowerRoman"/>
+      <w:lvlText w:val="%6."/>
+      <w:lvlJc w:val="right"/>
+      <w:pPr>
+        <w:ind w:left="4680" w:hanging="180"/>
+      </w:pPr>
+    </w:lvl>
+    <w:lvl w:ilvl="6" w:tplc="0409000F" w:tentative="1">
+      <w:start w:val="1"/>
+      <w:numFmt w:val="decimal"/>
+      <w:lvlText w:val="%7."/>
+      <w:lvlJc w:val="left"/>
+      <w:pPr>
+        <w:ind w:left="5400" w:hanging="360"/>
+      </w:pPr>
+    </w:lvl>
+    <w:lvl w:ilvl="7" w:tplc="04090019" w:tentative="1">
+      <w:start w:val="1"/>
+      <w:numFmt w:val="lowerLetter"/>
+      <w:lvlText w:val="%8."/>
+      <w:lvlJc w:val="left"/>
+      <w:pPr>
+        <w:ind w:left="6120" w:hanging="360"/>
+      </w:pPr>
+    </w:lvl>
+    <w:lvl w:ilvl="8" w:tplc="0409001B" w:tentative="1">
+      <w:start w:val="1"/>
+      <w:numFmt w:val="lowerRoman"/>
+      <w:lvlText w:val="%9."/>
+      <w:lvlJc w:val="right"/>
+      <w:pPr>
+        <w:ind w:left="6840" w:hanging="180"/>
+      </w:pPr>
+    </w:lvl>
+  </w:abstractNum>
+  <w:abstractNum w:abstractNumId="7">
+    <w:nsid w:val="594338FE"/>
+    <w:multiLevelType w:val="hybridMultilevel"/>
+    <w:tmpl w:val="C2B4FFC8"/>
+    <w:lvl w:ilvl="0" w:tplc="C440432C">
+      <w:start w:val="1"/>
+      <w:numFmt w:val="decimal"/>
+      <w:lvlText w:val="%1."/>
+      <w:lvlJc w:val="left"/>
+      <w:pPr>
+        <w:ind w:left="1080" w:hanging="360"/>
+      </w:pPr>
+      <w:rPr>
+        <w:rFonts w:hint="default"/>
+      </w:rPr>
+    </w:lvl>
+    <w:lvl w:ilvl="1" w:tplc="04090019" w:tentative="1">
+      <w:start w:val="1"/>
+      <w:numFmt w:val="lowerLetter"/>
+      <w:lvlText w:val="%2."/>
+      <w:lvlJc w:val="left"/>
+      <w:pPr>
+        <w:ind w:left="1800" w:hanging="360"/>
+      </w:pPr>
+    </w:lvl>
+    <w:lvl w:ilvl="2" w:tplc="0409001B" w:tentative="1">
+      <w:start w:val="1"/>
+      <w:numFmt w:val="lowerRoman"/>
+      <w:lvlText w:val="%3."/>
+      <w:lvlJc w:val="right"/>
+      <w:pPr>
+        <w:ind w:left="2520" w:hanging="180"/>
+      </w:pPr>
+    </w:lvl>
+    <w:lvl w:ilvl="3" w:tplc="0409000F" w:tentative="1">
+      <w:start w:val="1"/>
+      <w:numFmt w:val="decimal"/>
+      <w:lvlText w:val="%4."/>
+      <w:lvlJc w:val="left"/>
+      <w:pPr>
+        <w:ind w:left="3240" w:hanging="360"/>
+      </w:pPr>
+    </w:lvl>
+    <w:lvl w:ilvl="4" w:tplc="04090019" w:tentative="1">
+      <w:start w:val="1"/>
+      <w:numFmt w:val="lowerLetter"/>
+      <w:lvlText w:val="%5."/>
+      <w:lvlJc w:val="left"/>
+      <w:pPr>
+        <w:ind w:left="3960" w:hanging="360"/>
+      </w:pPr>
+    </w:lvl>
+    <w:lvl w:ilvl="5" w:tplc="0409001B" w:tentative="1">
+      <w:start w:val="1"/>
+      <w:numFmt w:val="lowerRoman"/>
+      <w:lvlText w:val="%6."/>
+      <w:lvlJc w:val="right"/>
+      <w:pPr>
+        <w:ind w:left="4680" w:hanging="180"/>
+      </w:pPr>
+    </w:lvl>
+    <w:lvl w:ilvl="6" w:tplc="0409000F" w:tentative="1">
+      <w:start w:val="1"/>
+      <w:numFmt w:val="decimal"/>
+      <w:lvlText w:val="%7."/>
+      <w:lvlJc w:val="left"/>
+      <w:pPr>
+        <w:ind w:left="5400" w:hanging="360"/>
+      </w:pPr>
+    </w:lvl>
+    <w:lvl w:ilvl="7" w:tplc="04090019" w:tentative="1">
+      <w:start w:val="1"/>
+      <w:numFmt w:val="lowerLetter"/>
+      <w:lvlText w:val="%8."/>
+      <w:lvlJc w:val="left"/>
+      <w:pPr>
+        <w:ind w:left="6120" w:hanging="360"/>
+      </w:pPr>
+    </w:lvl>
+    <w:lvl w:ilvl="8" w:tplc="0409001B" w:tentative="1">
+      <w:start w:val="1"/>
+      <w:numFmt w:val="lowerRoman"/>
+      <w:lvlText w:val="%9."/>
+      <w:lvlJc w:val="right"/>
+      <w:pPr>
+        <w:ind w:left="6840" w:hanging="180"/>
+      </w:pPr>
+    </w:lvl>
+  </w:abstractNum>
+  <w:abstractNum w:abstractNumId="8">
     <w:nsid w:val="6B6F4270"/>
     <w:multiLevelType w:val="hybridMultilevel"/>
     <w:tmpl w:val="B35C593A"/>
@@ -1216,7 +2800,7 @@
       </w:pPr>
     </w:lvl>
   </w:abstractNum>
-  <w:abstractNum w:abstractNumId="4">
+  <w:abstractNum w:abstractNumId="9">
     <w:nsid w:val="6D0C3586"/>
     <w:multiLevelType w:val="hybridMultilevel"/>
     <w:tmpl w:val="D8A613E4"/>
@@ -1306,7 +2890,7 @@
       </w:pPr>
     </w:lvl>
   </w:abstractNum>
-  <w:abstractNum w:abstractNumId="5">
+  <w:abstractNum w:abstractNumId="10">
     <w:nsid w:val="6E1D2A24"/>
     <w:multiLevelType w:val="hybridMultilevel"/>
     <w:tmpl w:val="D38C56D4"/>
@@ -1396,22 +2980,37 @@
     </w:lvl>
   </w:abstractNum>
   <w:num w:numId="1">
-    <w:abstractNumId w:val="2"/>
+    <w:abstractNumId w:val="4"/>
   </w:num>
   <w:num w:numId="2">
     <w:abstractNumId w:val="0"/>
   </w:num>
   <w:num w:numId="3">
+    <w:abstractNumId w:val="8"/>
+  </w:num>
+  <w:num w:numId="4">
+    <w:abstractNumId w:val="9"/>
+  </w:num>
+  <w:num w:numId="5">
+    <w:abstractNumId w:val="10"/>
+  </w:num>
+  <w:num w:numId="6">
+    <w:abstractNumId w:val="2"/>
+  </w:num>
+  <w:num w:numId="7">
+    <w:abstractNumId w:val="5"/>
+  </w:num>
+  <w:num w:numId="8">
+    <w:abstractNumId w:val="1"/>
+  </w:num>
+  <w:num w:numId="9">
     <w:abstractNumId w:val="3"/>
   </w:num>
-  <w:num w:numId="4">
-    <w:abstractNumId w:val="4"/>
+  <w:num w:numId="10">
+    <w:abstractNumId w:val="7"/>
   </w:num>
-  <w:num w:numId="5">
-    <w:abstractNumId w:val="5"/>
-  </w:num>
-  <w:num w:numId="6">
-    <w:abstractNumId w:val="1"/>
+  <w:num w:numId="11">
+    <w:abstractNumId w:val="6"/>
   </w:num>
 </w:numbering>
 </file>

</xml_diff>